<commit_message>
add share via email
</commit_message>
<xml_diff>
--- a/Ομάδα Β - Εργασία 4 - Django3.docx
+++ b/Ομάδα Β - Εργασία 4 - Django3.docx
@@ -409,13 +409,14 @@
         <w:rPr>
           <w:lang w:val="el-GR"/>
         </w:rPr>
-        <w:t>4. Λειτουργία αποστολής τη</w:t>
-      </w:r>
-      <w:r>
-        <w:rPr>
-          <w:lang w:val="el-GR"/>
-        </w:rPr>
-        <w:t>ς ανάρτησης με email (forms.py)</w:t>
+        <w:t xml:space="preserve">4. </w:t>
+      </w:r>
+      <w:r>
+        <w:rPr>
+          <w:strike/>
+          <w:lang w:val="el-GR"/>
+        </w:rPr>
+        <w:t>Λειτουργία αποστολής της ανάρτησης με email (forms.py)</w:t>
       </w:r>
     </w:p>
     <w:p>

</xml_diff>

<commit_message>
add the html to template
</commit_message>
<xml_diff>
--- a/Ομάδα Β - Εργασία 4 - Django3.docx
+++ b/Ομάδα Β - Εργασία 4 - Django3.docx
@@ -598,6 +598,131 @@
     </w:p>
     <w:p/>
     <w:p>
+      <w:r>
+        <w:t xml:space="preserve">5. </w:t>
+      </w:r>
+      <w:r>
+        <w:rPr>
+          <w:strike/>
+          <w:lang w:val="el-GR"/>
+        </w:rPr>
+        <w:t>σταθερές</w:t>
+      </w:r>
+      <w:r>
+        <w:rPr>
+          <w:strike/>
+        </w:rPr>
+        <w:t xml:space="preserve"> </w:t>
+      </w:r>
+      <w:proofErr w:type="gramStart"/>
+      <w:r>
+        <w:rPr>
+          <w:strike/>
+          <w:lang w:val="el-GR"/>
+        </w:rPr>
+        <w:t>περιβάλλοντος</w:t>
+      </w:r>
+      <w:r>
+        <w:rPr>
+          <w:strike/>
+        </w:rPr>
+        <w:t xml:space="preserve"> .env</w:t>
+      </w:r>
+      <w:proofErr w:type="gramEnd"/>
+      <w:r>
+        <w:rPr>
+          <w:strike/>
+        </w:rPr>
+        <w:t xml:space="preserve"> </w:t>
+      </w:r>
+      <w:r>
+        <w:rPr>
+          <w:strike/>
+          <w:lang w:val="el-GR"/>
+        </w:rPr>
+        <w:t>για</w:t>
+      </w:r>
+      <w:r>
+        <w:rPr>
+          <w:strike/>
+        </w:rPr>
+        <w:t xml:space="preserve"> email configuration </w:t>
+      </w:r>
+      <w:r>
+        <w:rPr>
+          <w:strike/>
+          <w:lang w:val="el-GR"/>
+        </w:rPr>
+        <w:t>με</w:t>
+      </w:r>
+      <w:r>
+        <w:rPr>
+          <w:strike/>
+        </w:rPr>
+        <w:t xml:space="preserve"> </w:t>
+      </w:r>
+      <w:r>
+        <w:rPr>
+          <w:strike/>
+          <w:lang w:val="el-GR"/>
+        </w:rPr>
+        <w:t>τη</w:t>
+      </w:r>
+      <w:r>
+        <w:rPr>
+          <w:strike/>
+        </w:rPr>
+        <w:t xml:space="preserve"> </w:t>
+      </w:r>
+      <w:r>
+        <w:rPr>
+          <w:strike/>
+          <w:lang w:val="el-GR"/>
+        </w:rPr>
+        <w:t>βοήθεια</w:t>
+      </w:r>
+      <w:r>
+        <w:rPr>
+          <w:strike/>
+        </w:rPr>
+        <w:t xml:space="preserve"> </w:t>
+      </w:r>
+      <w:r>
+        <w:rPr>
+          <w:strike/>
+          <w:lang w:val="el-GR"/>
+        </w:rPr>
+        <w:t>του</w:t>
+      </w:r>
+      <w:r>
+        <w:rPr>
+          <w:strike/>
+        </w:rPr>
+        <w:t xml:space="preserve"> </w:t>
+      </w:r>
+      <w:r>
+        <w:rPr>
+          <w:strike/>
+          <w:lang w:val="el-GR"/>
+        </w:rPr>
+        <w:t>πακέτου</w:t>
+      </w:r>
+    </w:p>
+    <w:p/>
+    <w:p>
+      <w:r>
+        <w:tab/>
+      </w:r>
+      <w:r>
+        <w:t>`python -m pip install python-decouple`</w:t>
+      </w:r>
+    </w:p>
+    <w:p>
+      <w:r>
+        <w:br w:type="page"/>
+      </w:r>
+    </w:p>
+    <w:p>
       <w:pPr>
         <w:rPr>
           <w:lang w:val="el-GR"/>
@@ -607,16 +732,15 @@
         <w:rPr>
           <w:lang w:val="el-GR"/>
         </w:rPr>
-        <w:t>5. σταθερές περιβάλλοντος .</w:t>
-      </w:r>
-      <w:r>
-        <w:t>env</w:t>
-      </w:r>
-      <w:r>
-        <w:rPr>
-          <w:lang w:val="el-GR"/>
-        </w:rPr>
-        <w:t xml:space="preserve"> για email configuration με τη βοήθεια του πακέτου</w:t>
+        <w:lastRenderedPageBreak/>
+        <w:t xml:space="preserve">6. </w:t>
+      </w:r>
+      <w:r>
+        <w:rPr>
+          <w:strike/>
+          <w:lang w:val="el-GR"/>
+        </w:rPr>
+        <w:t>Σχόλια στην ανάρτηση</w:t>
       </w:r>
     </w:p>
     <w:p>
@@ -627,22 +751,6 @@
       </w:pPr>
     </w:p>
     <w:p>
-      <w:r>
-        <w:rPr>
-          <w:lang w:val="el-GR"/>
-        </w:rPr>
-        <w:tab/>
-      </w:r>
-      <w:r>
-        <w:t>`python -m pip install python-decouple`</w:t>
-      </w:r>
-    </w:p>
-    <w:p>
-      <w:r>
-        <w:br w:type="page"/>
-      </w:r>
-    </w:p>
-    <w:p>
       <w:pPr>
         <w:rPr>
           <w:lang w:val="el-GR"/>
@@ -652,8 +760,251 @@
         <w:rPr>
           <w:lang w:val="el-GR"/>
         </w:rPr>
-        <w:lastRenderedPageBreak/>
-        <w:t>6. Σχόλια στην ανάρτηση</w:t>
+        <w:tab/>
+        <w:t>* μοντέλο δεδομένων `Comment`</w:t>
+      </w:r>
+    </w:p>
+    <w:p>
+      <w:r>
+        <w:rPr>
+          <w:lang w:val="el-GR"/>
+        </w:rPr>
+        <w:tab/>
+      </w:r>
+      <w:r>
+        <w:rPr>
+          <w:lang w:val="el-GR"/>
+        </w:rPr>
+        <w:tab/>
+      </w:r>
+      <w:r>
+        <w:t>* post (</w:t>
+      </w:r>
+      <w:proofErr w:type="spellStart"/>
+      <w:r>
+        <w:t>ForeignKey</w:t>
+      </w:r>
+      <w:proofErr w:type="spellEnd"/>
+      <w:r>
+        <w:t>)</w:t>
+      </w:r>
+    </w:p>
+    <w:p>
+      <w:r>
+        <w:tab/>
+      </w:r>
+      <w:r>
+        <w:tab/>
+        <w:t xml:space="preserve">* </w:t>
+      </w:r>
+      <w:proofErr w:type="gramStart"/>
+      <w:r>
+        <w:t>name</w:t>
+      </w:r>
+      <w:proofErr w:type="gramEnd"/>
+      <w:r>
+        <w:t xml:space="preserve"> (</w:t>
+      </w:r>
+      <w:proofErr w:type="spellStart"/>
+      <w:r>
+        <w:t>CharField</w:t>
+      </w:r>
+      <w:proofErr w:type="spellEnd"/>
+      <w:r>
+        <w:t>)</w:t>
+      </w:r>
+    </w:p>
+    <w:p>
+      <w:r>
+        <w:tab/>
+      </w:r>
+      <w:r>
+        <w:tab/>
+        <w:t>* email (</w:t>
+      </w:r>
+      <w:proofErr w:type="spellStart"/>
+      <w:r>
+        <w:t>EmailField</w:t>
+      </w:r>
+      <w:proofErr w:type="spellEnd"/>
+      <w:r>
+        <w:t>)</w:t>
+      </w:r>
+    </w:p>
+    <w:p>
+      <w:r>
+        <w:tab/>
+      </w:r>
+      <w:r>
+        <w:tab/>
+        <w:t xml:space="preserve">* </w:t>
+      </w:r>
+      <w:proofErr w:type="gramStart"/>
+      <w:r>
+        <w:t>body</w:t>
+      </w:r>
+      <w:proofErr w:type="gramEnd"/>
+      <w:r>
+        <w:t xml:space="preserve"> (</w:t>
+      </w:r>
+      <w:proofErr w:type="spellStart"/>
+      <w:r>
+        <w:t>TextField</w:t>
+      </w:r>
+      <w:proofErr w:type="spellEnd"/>
+      <w:r>
+        <w:t>)</w:t>
+      </w:r>
+    </w:p>
+    <w:p>
+      <w:r>
+        <w:tab/>
+      </w:r>
+      <w:r>
+        <w:tab/>
+        <w:t>* created (</w:t>
+      </w:r>
+      <w:proofErr w:type="spellStart"/>
+      <w:r>
+        <w:t>DateTimeField</w:t>
+      </w:r>
+      <w:proofErr w:type="spellEnd"/>
+      <w:r>
+        <w:t>)</w:t>
+      </w:r>
+    </w:p>
+    <w:p>
+      <w:r>
+        <w:tab/>
+      </w:r>
+      <w:r>
+        <w:tab/>
+        <w:t>* updated (</w:t>
+      </w:r>
+      <w:proofErr w:type="spellStart"/>
+      <w:r>
+        <w:t>DateTimeField</w:t>
+      </w:r>
+      <w:proofErr w:type="spellEnd"/>
+      <w:r>
+        <w:t>)</w:t>
+      </w:r>
+    </w:p>
+    <w:p>
+      <w:r>
+        <w:tab/>
+      </w:r>
+      <w:r>
+        <w:tab/>
+        <w:t xml:space="preserve">* </w:t>
+      </w:r>
+      <w:proofErr w:type="gramStart"/>
+      <w:r>
+        <w:t>active</w:t>
+      </w:r>
+      <w:proofErr w:type="gramEnd"/>
+      <w:r>
+        <w:t xml:space="preserve"> (</w:t>
+      </w:r>
+      <w:proofErr w:type="spellStart"/>
+      <w:r>
+        <w:t>BooleanField</w:t>
+      </w:r>
+      <w:proofErr w:type="spellEnd"/>
+      <w:r>
+        <w:t>)</w:t>
+      </w:r>
+    </w:p>
+    <w:p>
+      <w:r>
+        <w:tab/>
+        <w:t>* ordering: created</w:t>
+      </w:r>
+    </w:p>
+    <w:p>
+      <w:r>
+        <w:tab/>
+        <w:t xml:space="preserve">* </w:t>
+      </w:r>
+      <w:proofErr w:type="spellStart"/>
+      <w:r>
+        <w:t>CommentForm</w:t>
+      </w:r>
+      <w:proofErr w:type="spellEnd"/>
+      <w:r>
+        <w:t>(</w:t>
+      </w:r>
+      <w:proofErr w:type="spellStart"/>
+      <w:proofErr w:type="gramStart"/>
+      <w:r>
+        <w:t>forms.ModelForm</w:t>
+      </w:r>
+      <w:proofErr w:type="spellEnd"/>
+      <w:proofErr w:type="gramEnd"/>
+      <w:r>
+        <w:t>)</w:t>
+      </w:r>
+    </w:p>
+    <w:p>
+      <w:r>
+        <w:tab/>
+        <w:t xml:space="preserve">* </w:t>
+      </w:r>
+      <w:proofErr w:type="gramStart"/>
+      <w:r>
+        <w:t>views.py :</w:t>
+      </w:r>
+      <w:proofErr w:type="gramEnd"/>
+      <w:r>
+        <w:t xml:space="preserve"> </w:t>
+      </w:r>
+      <w:proofErr w:type="spellStart"/>
+      <w:r>
+        <w:t>post_comment</w:t>
+      </w:r>
+      <w:proofErr w:type="spellEnd"/>
+    </w:p>
+    <w:p>
+      <w:r>
+        <w:tab/>
+        <w:t xml:space="preserve">* </w:t>
+      </w:r>
+      <w:proofErr w:type="gramStart"/>
+      <w:r>
+        <w:t>path</w:t>
+      </w:r>
+      <w:proofErr w:type="gramEnd"/>
+      <w:r>
+        <w:t>('&lt;</w:t>
+      </w:r>
+      <w:proofErr w:type="spellStart"/>
+      <w:proofErr w:type="gramStart"/>
+      <w:r>
+        <w:t>int:post</w:t>
+      </w:r>
+      <w:proofErr w:type="gramEnd"/>
+      <w:r>
+        <w:t>_id</w:t>
+      </w:r>
+      <w:proofErr w:type="spellEnd"/>
+      <w:r>
+        <w:t xml:space="preserve">&gt;/comment/', </w:t>
+      </w:r>
+      <w:proofErr w:type="spellStart"/>
+      <w:r>
+        <w:t>views.post_comment</w:t>
+      </w:r>
+      <w:proofErr w:type="spellEnd"/>
+      <w:r>
+        <w:t>, name='</w:t>
+      </w:r>
+      <w:proofErr w:type="spellStart"/>
+      <w:r>
+        <w:t>post_comment</w:t>
+      </w:r>
+      <w:proofErr w:type="spellEnd"/>
+      <w:r>
+        <w:t>')</w:t>
       </w:r>
     </w:p>
     <w:p>
@@ -662,6 +1013,15 @@
           <w:lang w:val="el-GR"/>
         </w:rPr>
       </w:pPr>
+      <w:r>
+        <w:tab/>
+      </w:r>
+      <w:r>
+        <w:rPr>
+          <w:lang w:val="el-GR"/>
+        </w:rPr>
+        <w:t>* comment_form.html</w:t>
+      </w:r>
     </w:p>
     <w:p>
       <w:pPr>
@@ -674,520 +1034,302 @@
           <w:lang w:val="el-GR"/>
         </w:rPr>
         <w:tab/>
-        <w:t>* μοντέλο δεδομένων `Comment`</w:t>
-      </w:r>
-    </w:p>
-    <w:p>
-      <w:r>
-        <w:rPr>
-          <w:lang w:val="el-GR"/>
-        </w:rPr>
-        <w:tab/>
-      </w:r>
-      <w:r>
-        <w:rPr>
-          <w:lang w:val="el-GR"/>
-        </w:rPr>
-        <w:tab/>
-      </w:r>
-      <w:r>
-        <w:t>* post (</w:t>
-      </w:r>
-      <w:proofErr w:type="spellStart"/>
-      <w:r>
-        <w:t>ForeignKey</w:t>
-      </w:r>
-      <w:proofErr w:type="spellEnd"/>
+        <w:t>* προβολή των σχολίων στην σελίδα της ανάρτησης</w:t>
+      </w:r>
+    </w:p>
+    <w:p>
+      <w:pPr>
+        <w:rPr>
+          <w:lang w:val="el-GR"/>
+        </w:rPr>
+      </w:pPr>
+    </w:p>
+    <w:p>
+      <w:pPr>
+        <w:rPr>
+          <w:lang w:val="el-GR"/>
+        </w:rPr>
+      </w:pPr>
+      <w:r>
+        <w:rPr>
+          <w:lang w:val="el-GR"/>
+        </w:rPr>
+        <w:t xml:space="preserve">7. </w:t>
+      </w:r>
+      <w:r>
+        <w:rPr>
+          <w:strike/>
+        </w:rPr>
+        <w:t>tags</w:t>
+      </w:r>
+      <w:r>
+        <w:rPr>
+          <w:strike/>
+          <w:lang w:val="el-GR"/>
+        </w:rPr>
+        <w:t xml:space="preserve"> με το πακέτο </w:t>
+      </w:r>
+      <w:proofErr w:type="spellStart"/>
+      <w:r>
+        <w:rPr>
+          <w:strike/>
+        </w:rPr>
+        <w:t>django</w:t>
+      </w:r>
+      <w:proofErr w:type="spellEnd"/>
+      <w:r>
+        <w:rPr>
+          <w:strike/>
+          <w:lang w:val="el-GR"/>
+        </w:rPr>
+        <w:t>-</w:t>
+      </w:r>
+      <w:proofErr w:type="spellStart"/>
+      <w:r>
+        <w:rPr>
+          <w:strike/>
+        </w:rPr>
+        <w:t>taggit</w:t>
+      </w:r>
+      <w:proofErr w:type="spellEnd"/>
+    </w:p>
+    <w:p>
+      <w:r>
+        <w:rPr>
+          <w:lang w:val="el-GR"/>
+        </w:rPr>
+        <w:tab/>
+      </w:r>
+      <w:r>
+        <w:t xml:space="preserve">* </w:t>
+      </w:r>
+      <w:proofErr w:type="gramStart"/>
+      <w:r>
+        <w:t>python</w:t>
+      </w:r>
+      <w:proofErr w:type="gramEnd"/>
+      <w:r>
+        <w:t xml:space="preserve"> -m pip install </w:t>
+      </w:r>
+      <w:proofErr w:type="spellStart"/>
+      <w:r>
+        <w:t>django-taggit</w:t>
+      </w:r>
+      <w:proofErr w:type="spellEnd"/>
+      <w:r>
+        <w:t>==5.0.1</w:t>
+      </w:r>
+    </w:p>
+    <w:p>
+      <w:r>
+        <w:tab/>
+        <w:t xml:space="preserve">* </w:t>
+      </w:r>
+      <w:proofErr w:type="gramStart"/>
+      <w:r>
+        <w:t>python</w:t>
+      </w:r>
+      <w:proofErr w:type="gramEnd"/>
+      <w:r>
+        <w:t xml:space="preserve"> manage.py </w:t>
+      </w:r>
+      <w:proofErr w:type="spellStart"/>
+      <w:r>
+        <w:t>makemigrations</w:t>
+      </w:r>
+      <w:proofErr w:type="spellEnd"/>
+      <w:r>
+        <w:t xml:space="preserve"> blog</w:t>
+      </w:r>
+    </w:p>
+    <w:p>
+      <w:r>
+        <w:tab/>
+        <w:t xml:space="preserve">* </w:t>
+      </w:r>
+      <w:proofErr w:type="gramStart"/>
+      <w:r>
+        <w:t>python</w:t>
+      </w:r>
+      <w:proofErr w:type="gramEnd"/>
+      <w:r>
+        <w:t xml:space="preserve"> manage.py migrate</w:t>
+      </w:r>
+    </w:p>
+    <w:p>
+      <w:r>
+        <w:tab/>
+        <w:t xml:space="preserve">* </w:t>
+      </w:r>
+      <w:proofErr w:type="spellStart"/>
+      <w:r>
+        <w:t>TaggableManager</w:t>
+      </w:r>
+      <w:proofErr w:type="spellEnd"/>
+    </w:p>
+    <w:p>
+      <w:r>
+        <w:tab/>
+      </w:r>
+    </w:p>
+    <w:p>
+      <w:r>
+        <w:tab/>
+      </w:r>
+      <w:r>
+        <w:tab/>
+        <w:t xml:space="preserve">`from </w:t>
+      </w:r>
+      <w:proofErr w:type="spellStart"/>
+      <w:proofErr w:type="gramStart"/>
+      <w:r>
+        <w:t>taggit.managers</w:t>
+      </w:r>
+      <w:proofErr w:type="spellEnd"/>
+      <w:proofErr w:type="gramEnd"/>
+      <w:r>
+        <w:t xml:space="preserve"> import </w:t>
+      </w:r>
+      <w:proofErr w:type="spellStart"/>
+      <w:r>
+        <w:t>TaggableManager</w:t>
+      </w:r>
+      <w:proofErr w:type="spellEnd"/>
+    </w:p>
+    <w:p>
+      <w:r>
+        <w:tab/>
+      </w:r>
+      <w:r>
+        <w:tab/>
+        <w:t xml:space="preserve"> class Post(</w:t>
+      </w:r>
+      <w:proofErr w:type="spellStart"/>
+      <w:proofErr w:type="gramStart"/>
+      <w:r>
+        <w:t>models.Model</w:t>
+      </w:r>
+      <w:proofErr w:type="spellEnd"/>
+      <w:proofErr w:type="gramEnd"/>
+      <w:r>
+        <w:t>):</w:t>
+      </w:r>
+    </w:p>
+    <w:p>
+      <w:r>
+        <w:t xml:space="preserve">    </w:t>
+      </w:r>
+      <w:r>
+        <w:tab/>
+        <w:t xml:space="preserve"> # ...</w:t>
+      </w:r>
+    </w:p>
+    <w:p>
+      <w:r>
+        <w:t xml:space="preserve">    </w:t>
+      </w:r>
+      <w:r>
+        <w:tab/>
+        <w:t xml:space="preserve"> tags = </w:t>
+      </w:r>
+      <w:proofErr w:type="spellStart"/>
+      <w:proofErr w:type="gramStart"/>
+      <w:r>
+        <w:t>TaggableManager</w:t>
+      </w:r>
+      <w:proofErr w:type="spellEnd"/>
+      <w:r>
+        <w:t>(</w:t>
+      </w:r>
+      <w:proofErr w:type="gramEnd"/>
       <w:r>
         <w:t>)</w:t>
       </w:r>
     </w:p>
-    <w:p>
-      <w:r>
-        <w:tab/>
-      </w:r>
-      <w:r>
-        <w:tab/>
-        <w:t xml:space="preserve">* </w:t>
-      </w:r>
-      <w:proofErr w:type="gramStart"/>
-      <w:r>
-        <w:t>name</w:t>
-      </w:r>
-      <w:proofErr w:type="gramEnd"/>
-      <w:r>
-        <w:t xml:space="preserve"> (</w:t>
-      </w:r>
-      <w:proofErr w:type="spellStart"/>
-      <w:r>
-        <w:t>CharField</w:t>
-      </w:r>
-      <w:proofErr w:type="spellEnd"/>
-      <w:r>
-        <w:t>)</w:t>
-      </w:r>
-    </w:p>
-    <w:p>
-      <w:r>
-        <w:tab/>
-      </w:r>
-      <w:r>
-        <w:tab/>
-        <w:t>* email (</w:t>
-      </w:r>
-      <w:proofErr w:type="spellStart"/>
-      <w:r>
-        <w:t>EmailField</w:t>
-      </w:r>
-      <w:proofErr w:type="spellEnd"/>
-      <w:r>
-        <w:t>)</w:t>
-      </w:r>
-    </w:p>
-    <w:p>
-      <w:r>
-        <w:tab/>
-      </w:r>
-      <w:r>
-        <w:tab/>
-        <w:t xml:space="preserve">* </w:t>
-      </w:r>
-      <w:proofErr w:type="gramStart"/>
-      <w:r>
-        <w:t>body</w:t>
-      </w:r>
-      <w:proofErr w:type="gramEnd"/>
-      <w:r>
-        <w:t xml:space="preserve"> (</w:t>
-      </w:r>
-      <w:proofErr w:type="spellStart"/>
-      <w:r>
-        <w:t>TextField</w:t>
-      </w:r>
-      <w:proofErr w:type="spellEnd"/>
-      <w:r>
-        <w:t>)</w:t>
-      </w:r>
-    </w:p>
-    <w:p>
-      <w:r>
-        <w:tab/>
-      </w:r>
-      <w:r>
-        <w:tab/>
-        <w:t>* created (</w:t>
-      </w:r>
-      <w:proofErr w:type="spellStart"/>
-      <w:r>
-        <w:t>DateTimeField</w:t>
-      </w:r>
-      <w:proofErr w:type="spellEnd"/>
-      <w:r>
-        <w:t>)</w:t>
-      </w:r>
-    </w:p>
-    <w:p>
-      <w:r>
-        <w:tab/>
-      </w:r>
-      <w:r>
-        <w:tab/>
-        <w:t>* updated (</w:t>
-      </w:r>
-      <w:proofErr w:type="spellStart"/>
-      <w:r>
-        <w:t>DateTimeField</w:t>
-      </w:r>
-      <w:proofErr w:type="spellEnd"/>
-      <w:r>
-        <w:t>)</w:t>
-      </w:r>
-    </w:p>
-    <w:p>
-      <w:r>
-        <w:tab/>
-      </w:r>
-      <w:r>
-        <w:tab/>
-        <w:t xml:space="preserve">* </w:t>
-      </w:r>
-      <w:proofErr w:type="gramStart"/>
-      <w:r>
-        <w:t>active</w:t>
-      </w:r>
-      <w:proofErr w:type="gramEnd"/>
-      <w:r>
-        <w:t xml:space="preserve"> (</w:t>
-      </w:r>
-      <w:proofErr w:type="spellStart"/>
-      <w:r>
-        <w:t>BooleanField</w:t>
-      </w:r>
-      <w:proofErr w:type="spellEnd"/>
-      <w:r>
-        <w:t>)</w:t>
-      </w:r>
-    </w:p>
-    <w:p>
-      <w:r>
-        <w:tab/>
-        <w:t>* ordering: created</w:t>
-      </w:r>
-    </w:p>
-    <w:p>
-      <w:r>
-        <w:tab/>
-        <w:t xml:space="preserve">* </w:t>
-      </w:r>
-      <w:proofErr w:type="spellStart"/>
-      <w:r>
-        <w:t>CommentForm</w:t>
-      </w:r>
-      <w:proofErr w:type="spellEnd"/>
-      <w:r>
-        <w:t>(</w:t>
-      </w:r>
-      <w:proofErr w:type="spellStart"/>
-      <w:proofErr w:type="gramStart"/>
-      <w:r>
-        <w:t>forms.ModelForm</w:t>
-      </w:r>
-      <w:proofErr w:type="spellEnd"/>
-      <w:proofErr w:type="gramEnd"/>
-      <w:r>
-        <w:t>)</w:t>
-      </w:r>
-    </w:p>
-    <w:p>
-      <w:r>
-        <w:tab/>
-        <w:t xml:space="preserve">* </w:t>
-      </w:r>
-      <w:proofErr w:type="gramStart"/>
-      <w:r>
-        <w:t>views.py :</w:t>
-      </w:r>
-      <w:proofErr w:type="gramEnd"/>
+    <w:p/>
+    <w:p>
+      <w:r>
+        <w:t xml:space="preserve">8. </w:t>
+      </w:r>
+      <w:r>
+        <w:rPr>
+          <w:strike/>
+        </w:rPr>
+        <w:t>Create an application named account (</w:t>
+      </w:r>
+      <w:proofErr w:type="spellStart"/>
+      <w:r>
+        <w:rPr>
+          <w:strike/>
+        </w:rPr>
+        <w:t>django</w:t>
+      </w:r>
+      <w:proofErr w:type="spellEnd"/>
+      <w:r>
+        <w:rPr>
+          <w:strike/>
+        </w:rPr>
+        <w:t xml:space="preserve">-admin </w:t>
+      </w:r>
+      <w:proofErr w:type="spellStart"/>
+      <w:r>
+        <w:rPr>
+          <w:strike/>
+        </w:rPr>
+        <w:t>startapp</w:t>
+      </w:r>
+      <w:proofErr w:type="spellEnd"/>
+      <w:r>
+        <w:rPr>
+          <w:strike/>
+        </w:rPr>
+        <w:t xml:space="preserve"> account).</w:t>
+      </w:r>
+    </w:p>
+    <w:p>
+      <w:r>
+        <w:t xml:space="preserve">9. </w:t>
+      </w:r>
+      <w:r>
+        <w:rPr>
+          <w:strike/>
+        </w:rPr>
+        <w:t>add the application to settings.py before any other application.</w:t>
+      </w:r>
+    </w:p>
+    <w:p>
+      <w:r>
+        <w:t xml:space="preserve">10. </w:t>
+      </w:r>
+      <w:r>
+        <w:rPr>
+          <w:strike/>
+        </w:rPr>
+        <w:t>Create folders and html files:</w:t>
+      </w:r>
       <w:r>
         <w:t xml:space="preserve"> </w:t>
       </w:r>
-      <w:proofErr w:type="spellStart"/>
-      <w:r>
-        <w:t>post_comment</w:t>
-      </w:r>
-      <w:proofErr w:type="spellEnd"/>
-    </w:p>
-    <w:p>
-      <w:r>
-        <w:tab/>
-        <w:t xml:space="preserve">* </w:t>
-      </w:r>
-      <w:proofErr w:type="gramStart"/>
-      <w:r>
-        <w:t>path</w:t>
-      </w:r>
-      <w:proofErr w:type="gramEnd"/>
-      <w:r>
-        <w:t>('&lt;</w:t>
-      </w:r>
-      <w:proofErr w:type="spellStart"/>
-      <w:proofErr w:type="gramStart"/>
-      <w:r>
-        <w:t>int:post</w:t>
-      </w:r>
-      <w:proofErr w:type="gramEnd"/>
-      <w:r>
-        <w:t>_id</w:t>
-      </w:r>
-      <w:proofErr w:type="spellEnd"/>
-      <w:r>
-        <w:t xml:space="preserve">&gt;/comment/', </w:t>
-      </w:r>
-      <w:proofErr w:type="spellStart"/>
-      <w:r>
-        <w:t>views.post_comment</w:t>
-      </w:r>
-      <w:proofErr w:type="spellEnd"/>
-      <w:r>
-        <w:t>, name='</w:t>
-      </w:r>
-      <w:proofErr w:type="spellStart"/>
-      <w:r>
-        <w:t>post_comment</w:t>
-      </w:r>
-      <w:proofErr w:type="spellEnd"/>
-      <w:r>
-        <w:t>')</w:t>
+    </w:p>
+    <w:p>
+      <w:r>
+        <w:t xml:space="preserve">    * account/templates/registration</w:t>
       </w:r>
     </w:p>
     <w:p>
       <w:pPr>
         <w:rPr>
-          <w:lang w:val="el-GR"/>
+          <w:strike/>
         </w:rPr>
       </w:pPr>
       <w:r>
-        <w:tab/>
-      </w:r>
-      <w:r>
-        <w:rPr>
-          <w:lang w:val="el-GR"/>
-        </w:rPr>
-        <w:t>* comment_form.html</w:t>
-      </w:r>
-    </w:p>
-    <w:p>
-      <w:pPr>
-        <w:rPr>
-          <w:lang w:val="el-GR"/>
-        </w:rPr>
-      </w:pPr>
-      <w:r>
-        <w:rPr>
-          <w:lang w:val="el-GR"/>
-        </w:rPr>
-        <w:tab/>
-        <w:t>* προβολή των σχολίων στην σελίδα της ανάρτησης</w:t>
-      </w:r>
-    </w:p>
-    <w:p>
-      <w:pPr>
-        <w:rPr>
-          <w:lang w:val="el-GR"/>
-        </w:rPr>
-      </w:pPr>
-    </w:p>
-    <w:p>
-      <w:pPr>
-        <w:rPr>
-          <w:lang w:val="el-GR"/>
-        </w:rPr>
-      </w:pPr>
-      <w:r>
-        <w:rPr>
-          <w:lang w:val="el-GR"/>
-        </w:rPr>
-        <w:t xml:space="preserve">7. </w:t>
-      </w:r>
-      <w:r>
-        <w:t>tags</w:t>
-      </w:r>
-      <w:r>
-        <w:rPr>
-          <w:lang w:val="el-GR"/>
-        </w:rPr>
-        <w:t xml:space="preserve"> με το πακέτο </w:t>
-      </w:r>
-      <w:proofErr w:type="spellStart"/>
-      <w:r>
-        <w:t>django</w:t>
-      </w:r>
-      <w:proofErr w:type="spellEnd"/>
-      <w:r>
-        <w:rPr>
-          <w:lang w:val="el-GR"/>
-        </w:rPr>
-        <w:t>-</w:t>
-      </w:r>
-      <w:proofErr w:type="spellStart"/>
-      <w:r>
-        <w:t>taggit</w:t>
-      </w:r>
-      <w:proofErr w:type="spellEnd"/>
-    </w:p>
-    <w:p>
-      <w:r>
-        <w:rPr>
-          <w:lang w:val="el-GR"/>
-        </w:rPr>
-        <w:tab/>
-      </w:r>
-      <w:r>
-        <w:t xml:space="preserve">* </w:t>
-      </w:r>
-      <w:proofErr w:type="gramStart"/>
-      <w:r>
-        <w:t>python</w:t>
-      </w:r>
-      <w:proofErr w:type="gramEnd"/>
-      <w:r>
-        <w:t xml:space="preserve"> -m pip install </w:t>
-      </w:r>
-      <w:proofErr w:type="spellStart"/>
-      <w:r>
-        <w:t>django-taggit</w:t>
-      </w:r>
-      <w:proofErr w:type="spellEnd"/>
-      <w:r>
-        <w:t>==5.0.1</w:t>
-      </w:r>
-    </w:p>
-    <w:p>
-      <w:r>
-        <w:tab/>
-        <w:t xml:space="preserve">* </w:t>
-      </w:r>
-      <w:proofErr w:type="gramStart"/>
-      <w:r>
-        <w:t>python</w:t>
-      </w:r>
-      <w:proofErr w:type="gramEnd"/>
-      <w:r>
-        <w:t xml:space="preserve"> manage.py </w:t>
-      </w:r>
-      <w:proofErr w:type="spellStart"/>
-      <w:r>
-        <w:t>makemigrations</w:t>
-      </w:r>
-      <w:proofErr w:type="spellEnd"/>
-      <w:r>
-        <w:t xml:space="preserve"> blog</w:t>
-      </w:r>
-    </w:p>
-    <w:p>
-      <w:r>
-        <w:tab/>
-        <w:t xml:space="preserve">* </w:t>
-      </w:r>
-      <w:proofErr w:type="gramStart"/>
-      <w:r>
-        <w:t>python</w:t>
-      </w:r>
-      <w:proofErr w:type="gramEnd"/>
-      <w:r>
-        <w:t xml:space="preserve"> manage.py migrate</w:t>
-      </w:r>
-    </w:p>
-    <w:p>
-      <w:r>
-        <w:tab/>
-        <w:t xml:space="preserve">* </w:t>
-      </w:r>
-      <w:proofErr w:type="spellStart"/>
-      <w:r>
-        <w:t>TaggableManager</w:t>
-      </w:r>
-      <w:proofErr w:type="spellEnd"/>
-    </w:p>
-    <w:p>
-      <w:r>
-        <w:tab/>
-      </w:r>
-    </w:p>
-    <w:p>
-      <w:r>
-        <w:tab/>
-      </w:r>
-      <w:r>
-        <w:tab/>
-        <w:t xml:space="preserve">`from </w:t>
-      </w:r>
-      <w:proofErr w:type="spellStart"/>
-      <w:proofErr w:type="gramStart"/>
-      <w:r>
-        <w:t>taggit.managers</w:t>
-      </w:r>
-      <w:proofErr w:type="spellEnd"/>
-      <w:proofErr w:type="gramEnd"/>
-      <w:r>
-        <w:t xml:space="preserve"> import </w:t>
-      </w:r>
-      <w:proofErr w:type="spellStart"/>
-      <w:r>
-        <w:t>TaggableManager</w:t>
-      </w:r>
-      <w:proofErr w:type="spellEnd"/>
-    </w:p>
-    <w:p>
-      <w:r>
-        <w:tab/>
-      </w:r>
-      <w:r>
-        <w:tab/>
-        <w:t xml:space="preserve"> class Post(</w:t>
-      </w:r>
-      <w:proofErr w:type="spellStart"/>
-      <w:proofErr w:type="gramStart"/>
-      <w:r>
-        <w:t>models.Model</w:t>
-      </w:r>
-      <w:proofErr w:type="spellEnd"/>
-      <w:proofErr w:type="gramEnd"/>
-      <w:r>
-        <w:t>):</w:t>
-      </w:r>
-    </w:p>
-    <w:p>
-      <w:r>
-        <w:t xml:space="preserve">    </w:t>
-      </w:r>
-      <w:r>
-        <w:tab/>
-        <w:t xml:space="preserve"> # ...</w:t>
-      </w:r>
-    </w:p>
-    <w:p>
-      <w:r>
-        <w:t xml:space="preserve">    </w:t>
-      </w:r>
-      <w:r>
-        <w:tab/>
-        <w:t xml:space="preserve"> tags = </w:t>
-      </w:r>
-      <w:proofErr w:type="spellStart"/>
-      <w:proofErr w:type="gramStart"/>
-      <w:r>
-        <w:t>TaggableManager</w:t>
-      </w:r>
-      <w:proofErr w:type="spellEnd"/>
-      <w:r>
-        <w:t>(</w:t>
-      </w:r>
-      <w:proofErr w:type="gramEnd"/>
-      <w:r>
-        <w:t>)</w:t>
-      </w:r>
-    </w:p>
-    <w:p/>
-    <w:p>
-      <w:r>
-        <w:t>8. Create an application named account (</w:t>
-      </w:r>
-      <w:proofErr w:type="spellStart"/>
-      <w:r>
-        <w:t>django</w:t>
-      </w:r>
-      <w:proofErr w:type="spellEnd"/>
-      <w:r>
-        <w:t xml:space="preserve">-admin </w:t>
-      </w:r>
-      <w:proofErr w:type="spellStart"/>
-      <w:r>
-        <w:t>startapp</w:t>
-      </w:r>
-      <w:proofErr w:type="spellEnd"/>
-      <w:r>
-        <w:t xml:space="preserve"> account).</w:t>
-      </w:r>
-    </w:p>
-    <w:p>
-      <w:r>
-        <w:t>9. add the application to settings.py before any other application.</w:t>
-      </w:r>
-    </w:p>
-    <w:p>
-      <w:r>
-        <w:t xml:space="preserve">10. Create folders and html files: </w:t>
-      </w:r>
-    </w:p>
-    <w:p>
-      <w:r>
-        <w:t xml:space="preserve">    * account/templates/registration</w:t>
-      </w:r>
-    </w:p>
-    <w:p>
-      <w:r>
-        <w:t xml:space="preserve">        * login.html</w:t>
+        <w:t xml:space="preserve">        </w:t>
+      </w:r>
+      <w:r>
+        <w:rPr>
+          <w:strike/>
+        </w:rPr>
+        <w:t>* login.html</w:t>
       </w:r>
     </w:p>
     <w:p/>
@@ -1199,7 +1341,13 @@
     <w:p/>
     <w:p>
       <w:r>
-        <w:t xml:space="preserve">        * logged_out.html</w:t>
+        <w:t xml:space="preserve">        * </w:t>
+      </w:r>
+      <w:r>
+        <w:rPr>
+          <w:strike/>
+        </w:rPr>
+        <w:t>logged_out.html</w:t>
       </w:r>
     </w:p>
     <w:p/>
@@ -1211,7 +1359,13 @@
     <w:p/>
     <w:p>
       <w:r>
-        <w:t xml:space="preserve">        * password_change_form.html</w:t>
+        <w:t xml:space="preserve">        * </w:t>
+      </w:r>
+      <w:r>
+        <w:rPr>
+          <w:strike/>
+        </w:rPr>
+        <w:t>password_change_form.html</w:t>
       </w:r>
     </w:p>
     <w:p/>
@@ -1323,7 +1477,13 @@
     <w:p/>
     <w:p>
       <w:r>
-        <w:t xml:space="preserve">        * password_change_done.html</w:t>
+        <w:t xml:space="preserve">        * </w:t>
+      </w:r>
+      <w:r>
+        <w:rPr>
+          <w:strike/>
+        </w:rPr>
+        <w:t>password_change_done.html</w:t>
       </w:r>
     </w:p>
     <w:p/>
@@ -1366,7 +1526,13 @@
     <w:p/>
     <w:p>
       <w:r>
-        <w:t xml:space="preserve">        * password_reset_form.html</w:t>
+        <w:t xml:space="preserve">        * </w:t>
+      </w:r>
+      <w:r>
+        <w:rPr>
+          <w:strike/>
+        </w:rPr>
+        <w:t>password_reset_form.html</w:t>
       </w:r>
     </w:p>
     <w:p/>
@@ -1378,7 +1544,13 @@
     <w:p/>
     <w:p>
       <w:r>
-        <w:t xml:space="preserve">        * password_reset_email.html</w:t>
+        <w:t xml:space="preserve">        * </w:t>
+      </w:r>
+      <w:r>
+        <w:rPr>
+          <w:strike/>
+        </w:rPr>
+        <w:t>password_reset_email.html</w:t>
       </w:r>
     </w:p>
     <w:p>
@@ -1487,7 +1659,13 @@
     <w:p/>
     <w:p>
       <w:r>
-        <w:t xml:space="preserve">        * password_reset_done.html</w:t>
+        <w:t xml:space="preserve">        * </w:t>
+      </w:r>
+      <w:r>
+        <w:rPr>
+          <w:strike/>
+        </w:rPr>
+        <w:t>password_reset_done.html</w:t>
       </w:r>
     </w:p>
     <w:p/>
@@ -1507,7 +1685,13 @@
     <w:p/>
     <w:p>
       <w:r>
-        <w:t xml:space="preserve">        * password_reset_confirm.html</w:t>
+        <w:t xml:space="preserve">        * </w:t>
+      </w:r>
+      <w:r>
+        <w:rPr>
+          <w:strike/>
+        </w:rPr>
+        <w:t>password_reset_confirm.html</w:t>
       </w:r>
     </w:p>
     <w:p/>
@@ -1653,7 +1837,16 @@
     <w:p/>
     <w:p>
       <w:r>
-        <w:t xml:space="preserve">        * password_reset_complete.html</w:t>
+        <w:t xml:space="preserve">        </w:t>
+      </w:r>
+      <w:r>
+        <w:t xml:space="preserve">* </w:t>
+      </w:r>
+      <w:r>
+        <w:rPr>
+          <w:strike/>
+        </w:rPr>
+        <w:t>password_reset_complete.html</w:t>
       </w:r>
     </w:p>
     <w:p/>
@@ -1752,72 +1945,124 @@
     </w:p>
     <w:p/>
     <w:p>
-      <w:r>
-        <w:t xml:space="preserve">11. account/urls.py: </w:t>
-      </w:r>
-      <w:proofErr w:type="gramStart"/>
-      <w:r>
+      <w:pPr>
+        <w:rPr>
+          <w:strike/>
+        </w:rPr>
+      </w:pPr>
+      <w:r>
+        <w:t xml:space="preserve">11. </w:t>
+      </w:r>
+      <w:r>
+        <w:rPr>
+          <w:strike/>
+        </w:rPr>
+        <w:t xml:space="preserve">account/urls.py: </w:t>
+      </w:r>
+      <w:proofErr w:type="gramStart"/>
+      <w:r>
+        <w:rPr>
+          <w:strike/>
+        </w:rPr>
         <w:t>path(</w:t>
       </w:r>
       <w:proofErr w:type="gramEnd"/>
       <w:r>
+        <w:rPr>
+          <w:strike/>
+        </w:rPr>
         <w:t>'', include('</w:t>
       </w:r>
       <w:proofErr w:type="spellStart"/>
       <w:proofErr w:type="gramStart"/>
       <w:r>
+        <w:rPr>
+          <w:strike/>
+        </w:rPr>
         <w:t>django.contrib</w:t>
       </w:r>
       <w:proofErr w:type="gramEnd"/>
       <w:r>
+        <w:rPr>
+          <w:strike/>
+        </w:rPr>
         <w:t>.</w:t>
       </w:r>
       <w:proofErr w:type="gramStart"/>
       <w:r>
+        <w:rPr>
+          <w:strike/>
+        </w:rPr>
         <w:t>auth.urls</w:t>
       </w:r>
       <w:proofErr w:type="spellEnd"/>
       <w:proofErr w:type="gramEnd"/>
       <w:r>
+        <w:rPr>
+          <w:strike/>
+        </w:rPr>
         <w:t>'))</w:t>
       </w:r>
     </w:p>
     <w:p>
       <w:r>
         <w:lastRenderedPageBreak/>
-        <w:t xml:space="preserve">12. &lt;project&gt;/urls.py: </w:t>
-      </w:r>
-      <w:proofErr w:type="gramStart"/>
-      <w:r>
+        <w:t xml:space="preserve">12. </w:t>
+      </w:r>
+      <w:r>
+        <w:rPr>
+          <w:strike/>
+        </w:rPr>
+        <w:t xml:space="preserve">&lt;project&gt;/urls.py: </w:t>
+      </w:r>
+      <w:proofErr w:type="gramStart"/>
+      <w:r>
+        <w:rPr>
+          <w:strike/>
+        </w:rPr>
         <w:t>path(</w:t>
       </w:r>
       <w:proofErr w:type="gramEnd"/>
       <w:r>
+        <w:rPr>
+          <w:strike/>
+        </w:rPr>
         <w:t>'account/', include('</w:t>
       </w:r>
       <w:proofErr w:type="spellStart"/>
       <w:proofErr w:type="gramStart"/>
       <w:r>
+        <w:rPr>
+          <w:strike/>
+        </w:rPr>
         <w:t>account.urls</w:t>
       </w:r>
       <w:proofErr w:type="spellEnd"/>
       <w:proofErr w:type="gramEnd"/>
       <w:r>
+        <w:rPr>
+          <w:strike/>
+        </w:rPr>
         <w:t>')),</w:t>
       </w:r>
     </w:p>
     <w:p>
       <w:r>
-        <w:t>13. Registration and user profile</w:t>
-      </w:r>
-    </w:p>
-    <w:p>
-      <w:r>
-        <w:tab/>
-      </w:r>
-      <w:r>
-        <w:tab/>
-        <w:t>`</w:t>
+        <w:t xml:space="preserve">13. </w:t>
+      </w:r>
+      <w:r>
+        <w:rPr>
+          <w:strike/>
+        </w:rPr>
+        <w:t>Registration and user profile</w:t>
+      </w:r>
+    </w:p>
+    <w:p>
+      <w:r>
+        <w:tab/>
+      </w:r>
+      <w:r>
+        <w:tab/>
       </w:r>
     </w:p>
     <w:sectPr>

</xml_diff>